<commit_message>
instruction memory fully loaded and few single cycles bugs fixed
</commit_message>
<xml_diff>
--- a/Report-Notes.docx
+++ b/Report-Notes.docx
@@ -41,11 +41,9 @@
       <w:r>
         <w:t xml:space="preserve">Need to find an alternative to </w:t>
       </w:r>
-      <w:proofErr w:type="spellStart"/>
       <w:r>
         <w:t>blt</w:t>
       </w:r>
-      <w:proofErr w:type="spellEnd"/>
       <w:r>
         <w:t xml:space="preserve"> or implement it in </w:t>
       </w:r>
@@ -62,15 +60,175 @@
         </w:numPr>
       </w:pPr>
       <w:r>
-        <w:t xml:space="preserve">Got chat gpt to convert </w:t>
-      </w:r>
-      <w:proofErr w:type="gramStart"/>
-      <w:r>
-        <w:t>32 bit</w:t>
-      </w:r>
-      <w:proofErr w:type="gramEnd"/>
-      <w:r>
-        <w:t xml:space="preserve"> instructions to 8 bit. </w:t>
+        <w:t xml:space="preserve">This is what I did: </w:t>
+      </w:r>
+    </w:p>
+    <w:p>
+      <w:pPr>
+        <w:pStyle w:val="ListParagraph"/>
+        <w:numPr>
+          <w:ilvl w:val="0"/>
+          <w:numId w:val="1"/>
+        </w:numPr>
+      </w:pPr>
+      <w:r>
+        <w:t>Got chat gpt to convert 32 bit instructions to 8 bit.</w:t>
+      </w:r>
+    </w:p>
+    <w:p>
+      <w:pPr>
+        <w:pStyle w:val="ListParagraph"/>
+        <w:numPr>
+          <w:ilvl w:val="0"/>
+          <w:numId w:val="1"/>
+        </w:numPr>
+      </w:pPr>
+      <w:r>
+        <w:t>Issues with PC_In because of blt instruction</w:t>
+      </w:r>
+    </w:p>
+    <w:p>
+      <w:pPr>
+        <w:ind w:left="360"/>
+      </w:pPr>
+      <w:r>
+        <w:rPr>
+          <w:noProof/>
+        </w:rPr>
+        <w:drawing>
+          <wp:inline distT="0" distB="0" distL="0" distR="0" wp14:anchorId="4F774D7A" wp14:editId="09E75FAA">
+            <wp:extent cx="5943600" cy="3167380"/>
+            <wp:effectExtent l="0" t="0" r="0" b="0"/>
+            <wp:docPr id="1" name="Picture 1"/>
+            <wp:cNvGraphicFramePr>
+              <a:graphicFrameLocks xmlns:a="http://schemas.openxmlformats.org/drawingml/2006/main" noChangeAspect="1"/>
+            </wp:cNvGraphicFramePr>
+            <a:graphic xmlns:a="http://schemas.openxmlformats.org/drawingml/2006/main">
+              <a:graphicData uri="http://schemas.openxmlformats.org/drawingml/2006/picture">
+                <pic:pic xmlns:pic="http://schemas.openxmlformats.org/drawingml/2006/picture">
+                  <pic:nvPicPr>
+                    <pic:cNvPr id="1" name=""/>
+                    <pic:cNvPicPr/>
+                  </pic:nvPicPr>
+                  <pic:blipFill>
+                    <a:blip r:embed="rId5"/>
+                    <a:stretch>
+                      <a:fillRect/>
+                    </a:stretch>
+                  </pic:blipFill>
+                  <pic:spPr>
+                    <a:xfrm>
+                      <a:off x="0" y="0"/>
+                      <a:ext cx="5943600" cy="3167380"/>
+                    </a:xfrm>
+                    <a:prstGeom prst="rect">
+                      <a:avLst/>
+                    </a:prstGeom>
+                  </pic:spPr>
+                </pic:pic>
+              </a:graphicData>
+            </a:graphic>
+          </wp:inline>
+        </w:drawing>
+      </w:r>
+    </w:p>
+    <w:p>
+      <w:pPr>
+        <w:pStyle w:val="ListParagraph"/>
+        <w:numPr>
+          <w:ilvl w:val="0"/>
+          <w:numId w:val="1"/>
+        </w:numPr>
+      </w:pPr>
+      <w:r>
+        <w:rPr>
+          <w:noProof/>
+        </w:rPr>
+        <w:drawing>
+          <wp:inline distT="0" distB="0" distL="0" distR="0" wp14:anchorId="05CB53CD" wp14:editId="1A78E3CA">
+            <wp:extent cx="5943600" cy="3144520"/>
+            <wp:effectExtent l="0" t="0" r="0" b="0"/>
+            <wp:docPr id="2" name="Picture 2"/>
+            <wp:cNvGraphicFramePr>
+              <a:graphicFrameLocks xmlns:a="http://schemas.openxmlformats.org/drawingml/2006/main" noChangeAspect="1"/>
+            </wp:cNvGraphicFramePr>
+            <a:graphic xmlns:a="http://schemas.openxmlformats.org/drawingml/2006/main">
+              <a:graphicData uri="http://schemas.openxmlformats.org/drawingml/2006/picture">
+                <pic:pic xmlns:pic="http://schemas.openxmlformats.org/drawingml/2006/picture">
+                  <pic:nvPicPr>
+                    <pic:cNvPr id="1" name=""/>
+                    <pic:cNvPicPr/>
+                  </pic:nvPicPr>
+                  <pic:blipFill>
+                    <a:blip r:embed="rId6"/>
+                    <a:stretch>
+                      <a:fillRect/>
+                    </a:stretch>
+                  </pic:blipFill>
+                  <pic:spPr>
+                    <a:xfrm>
+                      <a:off x="0" y="0"/>
+                      <a:ext cx="5943600" cy="3144520"/>
+                    </a:xfrm>
+                    <a:prstGeom prst="rect">
+                      <a:avLst/>
+                    </a:prstGeom>
+                  </pic:spPr>
+                </pic:pic>
+              </a:graphicData>
+            </a:graphic>
+          </wp:inline>
+        </w:drawing>
+      </w:r>
+      <w:r>
+        <w:t xml:space="preserve"> </w:t>
+      </w:r>
+    </w:p>
+    <w:p>
+      <w:pPr>
+        <w:pStyle w:val="ListParagraph"/>
+        <w:numPr>
+          <w:ilvl w:val="0"/>
+          <w:numId w:val="1"/>
+        </w:numPr>
+      </w:pPr>
+      <w:r>
+        <w:lastRenderedPageBreak/>
+        <w:drawing>
+          <wp:inline distT="0" distB="0" distL="0" distR="0" wp14:anchorId="2937D983" wp14:editId="5EA0463D">
+            <wp:extent cx="3372321" cy="1743318"/>
+            <wp:effectExtent l="0" t="0" r="0" b="9525"/>
+            <wp:docPr id="3" name="Picture 3"/>
+            <wp:cNvGraphicFramePr>
+              <a:graphicFrameLocks xmlns:a="http://schemas.openxmlformats.org/drawingml/2006/main" noChangeAspect="1"/>
+            </wp:cNvGraphicFramePr>
+            <a:graphic xmlns:a="http://schemas.openxmlformats.org/drawingml/2006/main">
+              <a:graphicData uri="http://schemas.openxmlformats.org/drawingml/2006/picture">
+                <pic:pic xmlns:pic="http://schemas.openxmlformats.org/drawingml/2006/picture">
+                  <pic:nvPicPr>
+                    <pic:cNvPr id="1" name=""/>
+                    <pic:cNvPicPr/>
+                  </pic:nvPicPr>
+                  <pic:blipFill>
+                    <a:blip r:embed="rId7"/>
+                    <a:stretch>
+                      <a:fillRect/>
+                    </a:stretch>
+                  </pic:blipFill>
+                  <pic:spPr>
+                    <a:xfrm>
+                      <a:off x="0" y="0"/>
+                      <a:ext cx="3372321" cy="1743318"/>
+                    </a:xfrm>
+                    <a:prstGeom prst="rect">
+                      <a:avLst/>
+                    </a:prstGeom>
+                  </pic:spPr>
+                </pic:pic>
+              </a:graphicData>
+            </a:graphic>
+          </wp:inline>
+        </w:drawing>
       </w:r>
     </w:p>
     <w:p>

</xml_diff>

<commit_message>
corresponding changes in pipeline made
</commit_message>
<xml_diff>
--- a/Report-Notes.docx
+++ b/Report-Notes.docx
@@ -193,6 +193,9 @@
         </w:numPr>
       </w:pPr>
       <w:r>
+        <w:rPr>
+          <w:noProof/>
+        </w:rPr>
         <w:lastRenderedPageBreak/>
         <w:drawing>
           <wp:inline distT="0" distB="0" distL="0" distR="0" wp14:anchorId="2937D983" wp14:editId="5EA0463D">
@@ -233,6 +236,249 @@
     </w:p>
     <w:p>
       <w:pPr>
+        <w:pStyle w:val="ListParagraph"/>
+        <w:numPr>
+          <w:ilvl w:val="0"/>
+          <w:numId w:val="1"/>
+        </w:numPr>
+      </w:pPr>
+      <w:r>
+        <w:t xml:space="preserve">No slli support so I made it myself: </w:t>
+      </w:r>
+    </w:p>
+    <w:p>
+      <w:pPr>
+        <w:pStyle w:val="ListParagraph"/>
+        <w:numPr>
+          <w:ilvl w:val="0"/>
+          <w:numId w:val="1"/>
+        </w:numPr>
+      </w:pPr>
+      <w:r>
+        <w:drawing>
+          <wp:inline distT="0" distB="0" distL="0" distR="0" wp14:anchorId="5E327121" wp14:editId="502ADA8D">
+            <wp:extent cx="4858428" cy="1524213"/>
+            <wp:effectExtent l="0" t="0" r="0" b="0"/>
+            <wp:docPr id="4" name="Picture 4"/>
+            <wp:cNvGraphicFramePr>
+              <a:graphicFrameLocks xmlns:a="http://schemas.openxmlformats.org/drawingml/2006/main" noChangeAspect="1"/>
+            </wp:cNvGraphicFramePr>
+            <a:graphic xmlns:a="http://schemas.openxmlformats.org/drawingml/2006/main">
+              <a:graphicData uri="http://schemas.openxmlformats.org/drawingml/2006/picture">
+                <pic:pic xmlns:pic="http://schemas.openxmlformats.org/drawingml/2006/picture">
+                  <pic:nvPicPr>
+                    <pic:cNvPr id="1" name=""/>
+                    <pic:cNvPicPr/>
+                  </pic:nvPicPr>
+                  <pic:blipFill>
+                    <a:blip r:embed="rId8"/>
+                    <a:stretch>
+                      <a:fillRect/>
+                    </a:stretch>
+                  </pic:blipFill>
+                  <pic:spPr>
+                    <a:xfrm>
+                      <a:off x="0" y="0"/>
+                      <a:ext cx="4858428" cy="1524213"/>
+                    </a:xfrm>
+                    <a:prstGeom prst="rect">
+                      <a:avLst/>
+                    </a:prstGeom>
+                  </pic:spPr>
+                </pic:pic>
+              </a:graphicData>
+            </a:graphic>
+          </wp:inline>
+        </w:drawing>
+      </w:r>
+    </w:p>
+    <w:p>
+      <w:pPr>
+        <w:pStyle w:val="ListParagraph"/>
+        <w:numPr>
+          <w:ilvl w:val="0"/>
+          <w:numId w:val="1"/>
+        </w:numPr>
+      </w:pPr>
+      <w:r>
+        <w:drawing>
+          <wp:inline distT="0" distB="0" distL="0" distR="0" wp14:anchorId="2CD3047E" wp14:editId="0CB0F887">
+            <wp:extent cx="5943600" cy="2580005"/>
+            <wp:effectExtent l="0" t="0" r="0" b="0"/>
+            <wp:docPr id="5" name="Picture 5"/>
+            <wp:cNvGraphicFramePr>
+              <a:graphicFrameLocks xmlns:a="http://schemas.openxmlformats.org/drawingml/2006/main" noChangeAspect="1"/>
+            </wp:cNvGraphicFramePr>
+            <a:graphic xmlns:a="http://schemas.openxmlformats.org/drawingml/2006/main">
+              <a:graphicData uri="http://schemas.openxmlformats.org/drawingml/2006/picture">
+                <pic:pic xmlns:pic="http://schemas.openxmlformats.org/drawingml/2006/picture">
+                  <pic:nvPicPr>
+                    <pic:cNvPr id="1" name=""/>
+                    <pic:cNvPicPr/>
+                  </pic:nvPicPr>
+                  <pic:blipFill>
+                    <a:blip r:embed="rId9"/>
+                    <a:stretch>
+                      <a:fillRect/>
+                    </a:stretch>
+                  </pic:blipFill>
+                  <pic:spPr>
+                    <a:xfrm>
+                      <a:off x="0" y="0"/>
+                      <a:ext cx="5943600" cy="2580005"/>
+                    </a:xfrm>
+                    <a:prstGeom prst="rect">
+                      <a:avLst/>
+                    </a:prstGeom>
+                  </pic:spPr>
+                </pic:pic>
+              </a:graphicData>
+            </a:graphic>
+          </wp:inline>
+        </w:drawing>
+      </w:r>
+    </w:p>
+    <w:p>
+      <w:pPr>
+        <w:pStyle w:val="ListParagraph"/>
+        <w:numPr>
+          <w:ilvl w:val="0"/>
+          <w:numId w:val="1"/>
+        </w:numPr>
+      </w:pPr>
+      <w:r>
+        <w:drawing>
+          <wp:inline distT="0" distB="0" distL="0" distR="0" wp14:anchorId="27E1508C" wp14:editId="1AD60A3B">
+            <wp:extent cx="5943600" cy="1021080"/>
+            <wp:effectExtent l="0" t="0" r="0" b="7620"/>
+            <wp:docPr id="6" name="Picture 6"/>
+            <wp:cNvGraphicFramePr>
+              <a:graphicFrameLocks xmlns:a="http://schemas.openxmlformats.org/drawingml/2006/main" noChangeAspect="1"/>
+            </wp:cNvGraphicFramePr>
+            <a:graphic xmlns:a="http://schemas.openxmlformats.org/drawingml/2006/main">
+              <a:graphicData uri="http://schemas.openxmlformats.org/drawingml/2006/picture">
+                <pic:pic xmlns:pic="http://schemas.openxmlformats.org/drawingml/2006/picture">
+                  <pic:nvPicPr>
+                    <pic:cNvPr id="1" name=""/>
+                    <pic:cNvPicPr/>
+                  </pic:nvPicPr>
+                  <pic:blipFill>
+                    <a:blip r:embed="rId10"/>
+                    <a:stretch>
+                      <a:fillRect/>
+                    </a:stretch>
+                  </pic:blipFill>
+                  <pic:spPr>
+                    <a:xfrm>
+                      <a:off x="0" y="0"/>
+                      <a:ext cx="5943600" cy="1021080"/>
+                    </a:xfrm>
+                    <a:prstGeom prst="rect">
+                      <a:avLst/>
+                    </a:prstGeom>
+                  </pic:spPr>
+                </pic:pic>
+              </a:graphicData>
+            </a:graphic>
+          </wp:inline>
+        </w:drawing>
+      </w:r>
+    </w:p>
+    <w:p>
+      <w:pPr>
+        <w:pStyle w:val="ListParagraph"/>
+        <w:numPr>
+          <w:ilvl w:val="0"/>
+          <w:numId w:val="1"/>
+        </w:numPr>
+      </w:pPr>
+      <w:r>
+        <w:drawing>
+          <wp:inline distT="0" distB="0" distL="0" distR="0" wp14:anchorId="1730493E" wp14:editId="4A9AC93D">
+            <wp:extent cx="6564166" cy="982280"/>
+            <wp:effectExtent l="0" t="0" r="0" b="8890"/>
+            <wp:docPr id="7" name="Picture 7"/>
+            <wp:cNvGraphicFramePr>
+              <a:graphicFrameLocks xmlns:a="http://schemas.openxmlformats.org/drawingml/2006/main" noChangeAspect="1"/>
+            </wp:cNvGraphicFramePr>
+            <a:graphic xmlns:a="http://schemas.openxmlformats.org/drawingml/2006/main">
+              <a:graphicData uri="http://schemas.openxmlformats.org/drawingml/2006/picture">
+                <pic:pic xmlns:pic="http://schemas.openxmlformats.org/drawingml/2006/picture">
+                  <pic:nvPicPr>
+                    <pic:cNvPr id="1" name=""/>
+                    <pic:cNvPicPr/>
+                  </pic:nvPicPr>
+                  <pic:blipFill>
+                    <a:blip r:embed="rId11"/>
+                    <a:stretch>
+                      <a:fillRect/>
+                    </a:stretch>
+                  </pic:blipFill>
+                  <pic:spPr>
+                    <a:xfrm>
+                      <a:off x="0" y="0"/>
+                      <a:ext cx="6614769" cy="989852"/>
+                    </a:xfrm>
+                    <a:prstGeom prst="rect">
+                      <a:avLst/>
+                    </a:prstGeom>
+                  </pic:spPr>
+                </pic:pic>
+              </a:graphicData>
+            </a:graphic>
+          </wp:inline>
+        </w:drawing>
+      </w:r>
+    </w:p>
+    <w:p>
+      <w:pPr>
+        <w:pStyle w:val="ListParagraph"/>
+        <w:numPr>
+          <w:ilvl w:val="0"/>
+          <w:numId w:val="1"/>
+        </w:numPr>
+      </w:pPr>
+      <w:r>
+        <w:lastRenderedPageBreak/>
+        <w:drawing>
+          <wp:inline distT="0" distB="0" distL="0" distR="0" wp14:anchorId="18CB1F69" wp14:editId="26F82D72">
+            <wp:extent cx="5943600" cy="3520440"/>
+            <wp:effectExtent l="0" t="0" r="0" b="3810"/>
+            <wp:docPr id="8" name="Picture 8"/>
+            <wp:cNvGraphicFramePr>
+              <a:graphicFrameLocks xmlns:a="http://schemas.openxmlformats.org/drawingml/2006/main" noChangeAspect="1"/>
+            </wp:cNvGraphicFramePr>
+            <a:graphic xmlns:a="http://schemas.openxmlformats.org/drawingml/2006/main">
+              <a:graphicData uri="http://schemas.openxmlformats.org/drawingml/2006/picture">
+                <pic:pic xmlns:pic="http://schemas.openxmlformats.org/drawingml/2006/picture">
+                  <pic:nvPicPr>
+                    <pic:cNvPr id="1" name=""/>
+                    <pic:cNvPicPr/>
+                  </pic:nvPicPr>
+                  <pic:blipFill>
+                    <a:blip r:embed="rId12"/>
+                    <a:stretch>
+                      <a:fillRect/>
+                    </a:stretch>
+                  </pic:blipFill>
+                  <pic:spPr>
+                    <a:xfrm>
+                      <a:off x="0" y="0"/>
+                      <a:ext cx="5943600" cy="3520440"/>
+                    </a:xfrm>
+                    <a:prstGeom prst="rect">
+                      <a:avLst/>
+                    </a:prstGeom>
+                  </pic:spPr>
+                </pic:pic>
+              </a:graphicData>
+            </a:graphic>
+          </wp:inline>
+        </w:drawing>
+      </w:r>
+    </w:p>
+    <w:p>
+      <w:pPr>
         <w:ind w:left="360"/>
         <w:rPr>
           <w:b/>
@@ -249,7 +495,11 @@
     </w:p>
     <w:p>
       <w:pPr>
-        <w:ind w:left="360"/>
+        <w:pStyle w:val="ListParagraph"/>
+        <w:numPr>
+          <w:ilvl w:val="0"/>
+          <w:numId w:val="1"/>
+        </w:numPr>
         <w:rPr>
           <w:b/>
           <w:bCs/>

</xml_diff>

<commit_message>
rudimentary implementation of hazard detection
</commit_message>
<xml_diff>
--- a/Report-Notes.docx
+++ b/Report-Notes.docx
@@ -255,6 +255,9 @@
         </w:numPr>
       </w:pPr>
       <w:r>
+        <w:rPr>
+          <w:noProof/>
+        </w:rPr>
         <w:drawing>
           <wp:inline distT="0" distB="0" distL="0" distR="0" wp14:anchorId="5E327121" wp14:editId="502ADA8D">
             <wp:extent cx="4858428" cy="1524213"/>
@@ -301,6 +304,9 @@
         </w:numPr>
       </w:pPr>
       <w:r>
+        <w:rPr>
+          <w:noProof/>
+        </w:rPr>
         <w:drawing>
           <wp:inline distT="0" distB="0" distL="0" distR="0" wp14:anchorId="2CD3047E" wp14:editId="0CB0F887">
             <wp:extent cx="5943600" cy="2580005"/>
@@ -347,6 +353,9 @@
         </w:numPr>
       </w:pPr>
       <w:r>
+        <w:rPr>
+          <w:noProof/>
+        </w:rPr>
         <w:drawing>
           <wp:inline distT="0" distB="0" distL="0" distR="0" wp14:anchorId="27E1508C" wp14:editId="1AD60A3B">
             <wp:extent cx="5943600" cy="1021080"/>
@@ -393,6 +402,9 @@
         </w:numPr>
       </w:pPr>
       <w:r>
+        <w:rPr>
+          <w:noProof/>
+        </w:rPr>
         <w:drawing>
           <wp:inline distT="0" distB="0" distL="0" distR="0" wp14:anchorId="1730493E" wp14:editId="4A9AC93D">
             <wp:extent cx="6564166" cy="982280"/>
@@ -439,6 +451,9 @@
         </w:numPr>
       </w:pPr>
       <w:r>
+        <w:rPr>
+          <w:noProof/>
+        </w:rPr>
         <w:lastRenderedPageBreak/>
         <w:drawing>
           <wp:inline distT="0" distB="0" distL="0" distR="0" wp14:anchorId="18CB1F69" wp14:editId="26F82D72">
@@ -505,6 +520,250 @@
           <w:bCs/>
         </w:rPr>
       </w:pPr>
+      <w:r>
+        <w:t xml:space="preserve">Testcase1 (add-add): </w:t>
+      </w:r>
+    </w:p>
+    <w:p>
+      <w:pPr>
+        <w:pStyle w:val="ListParagraph"/>
+        <w:numPr>
+          <w:ilvl w:val="0"/>
+          <w:numId w:val="1"/>
+        </w:numPr>
+        <w:rPr>
+          <w:b/>
+          <w:bCs/>
+        </w:rPr>
+      </w:pPr>
+      <w:r>
+        <w:rPr>
+          <w:b/>
+          <w:bCs/>
+        </w:rPr>
+        <w:drawing>
+          <wp:inline distT="0" distB="0" distL="0" distR="0" wp14:anchorId="1AE6030A" wp14:editId="050F5F04">
+            <wp:extent cx="3801005" cy="1924319"/>
+            <wp:effectExtent l="0" t="0" r="0" b="0"/>
+            <wp:docPr id="11" name="Picture 11"/>
+            <wp:cNvGraphicFramePr>
+              <a:graphicFrameLocks xmlns:a="http://schemas.openxmlformats.org/drawingml/2006/main" noChangeAspect="1"/>
+            </wp:cNvGraphicFramePr>
+            <a:graphic xmlns:a="http://schemas.openxmlformats.org/drawingml/2006/main">
+              <a:graphicData uri="http://schemas.openxmlformats.org/drawingml/2006/picture">
+                <pic:pic xmlns:pic="http://schemas.openxmlformats.org/drawingml/2006/picture">
+                  <pic:nvPicPr>
+                    <pic:cNvPr id="1" name=""/>
+                    <pic:cNvPicPr/>
+                  </pic:nvPicPr>
+                  <pic:blipFill>
+                    <a:blip r:embed="rId13"/>
+                    <a:stretch>
+                      <a:fillRect/>
+                    </a:stretch>
+                  </pic:blipFill>
+                  <pic:spPr>
+                    <a:xfrm>
+                      <a:off x="0" y="0"/>
+                      <a:ext cx="3801005" cy="1924319"/>
+                    </a:xfrm>
+                    <a:prstGeom prst="rect">
+                      <a:avLst/>
+                    </a:prstGeom>
+                  </pic:spPr>
+                </pic:pic>
+              </a:graphicData>
+            </a:graphic>
+          </wp:inline>
+        </w:drawing>
+      </w:r>
+    </w:p>
+    <w:p>
+      <w:pPr>
+        <w:pStyle w:val="ListParagraph"/>
+        <w:numPr>
+          <w:ilvl w:val="0"/>
+          <w:numId w:val="1"/>
+        </w:numPr>
+        <w:rPr>
+          <w:b/>
+          <w:bCs/>
+        </w:rPr>
+      </w:pPr>
+      <w:r>
+        <w:rPr>
+          <w:b/>
+          <w:bCs/>
+        </w:rPr>
+        <w:lastRenderedPageBreak/>
+        <w:drawing>
+          <wp:inline distT="0" distB="0" distL="0" distR="0" wp14:anchorId="4333A9D3" wp14:editId="14105DE7">
+            <wp:extent cx="5943600" cy="3417570"/>
+            <wp:effectExtent l="0" t="0" r="0" b="0"/>
+            <wp:docPr id="10" name="Picture 10"/>
+            <wp:cNvGraphicFramePr>
+              <a:graphicFrameLocks xmlns:a="http://schemas.openxmlformats.org/drawingml/2006/main" noChangeAspect="1"/>
+            </wp:cNvGraphicFramePr>
+            <a:graphic xmlns:a="http://schemas.openxmlformats.org/drawingml/2006/main">
+              <a:graphicData uri="http://schemas.openxmlformats.org/drawingml/2006/picture">
+                <pic:pic xmlns:pic="http://schemas.openxmlformats.org/drawingml/2006/picture">
+                  <pic:nvPicPr>
+                    <pic:cNvPr id="1" name=""/>
+                    <pic:cNvPicPr/>
+                  </pic:nvPicPr>
+                  <pic:blipFill>
+                    <a:blip r:embed="rId14"/>
+                    <a:stretch>
+                      <a:fillRect/>
+                    </a:stretch>
+                  </pic:blipFill>
+                  <pic:spPr>
+                    <a:xfrm>
+                      <a:off x="0" y="0"/>
+                      <a:ext cx="5943600" cy="3417570"/>
+                    </a:xfrm>
+                    <a:prstGeom prst="rect">
+                      <a:avLst/>
+                    </a:prstGeom>
+                  </pic:spPr>
+                </pic:pic>
+              </a:graphicData>
+            </a:graphic>
+          </wp:inline>
+        </w:drawing>
+      </w:r>
+    </w:p>
+    <w:p>
+      <w:pPr>
+        <w:pStyle w:val="ListParagraph"/>
+        <w:numPr>
+          <w:ilvl w:val="0"/>
+          <w:numId w:val="1"/>
+        </w:numPr>
+        <w:rPr>
+          <w:b/>
+          <w:bCs/>
+        </w:rPr>
+      </w:pPr>
+      <w:r>
+        <w:t>Load use data hazard:</w:t>
+      </w:r>
+    </w:p>
+    <w:p>
+      <w:pPr>
+        <w:pStyle w:val="ListParagraph"/>
+        <w:numPr>
+          <w:ilvl w:val="0"/>
+          <w:numId w:val="1"/>
+        </w:numPr>
+        <w:rPr>
+          <w:b/>
+          <w:bCs/>
+        </w:rPr>
+      </w:pPr>
+      <w:r>
+        <w:rPr>
+          <w:b/>
+          <w:bCs/>
+        </w:rPr>
+        <w:drawing>
+          <wp:inline distT="0" distB="0" distL="0" distR="0" wp14:anchorId="6C981280" wp14:editId="210AB46F">
+            <wp:extent cx="4048690" cy="1857634"/>
+            <wp:effectExtent l="0" t="0" r="9525" b="9525"/>
+            <wp:docPr id="13" name="Picture 13"/>
+            <wp:cNvGraphicFramePr>
+              <a:graphicFrameLocks xmlns:a="http://schemas.openxmlformats.org/drawingml/2006/main" noChangeAspect="1"/>
+            </wp:cNvGraphicFramePr>
+            <a:graphic xmlns:a="http://schemas.openxmlformats.org/drawingml/2006/main">
+              <a:graphicData uri="http://schemas.openxmlformats.org/drawingml/2006/picture">
+                <pic:pic xmlns:pic="http://schemas.openxmlformats.org/drawingml/2006/picture">
+                  <pic:nvPicPr>
+                    <pic:cNvPr id="1" name=""/>
+                    <pic:cNvPicPr/>
+                  </pic:nvPicPr>
+                  <pic:blipFill>
+                    <a:blip r:embed="rId15"/>
+                    <a:stretch>
+                      <a:fillRect/>
+                    </a:stretch>
+                  </pic:blipFill>
+                  <pic:spPr>
+                    <a:xfrm>
+                      <a:off x="0" y="0"/>
+                      <a:ext cx="4048690" cy="1857634"/>
+                    </a:xfrm>
+                    <a:prstGeom prst="rect">
+                      <a:avLst/>
+                    </a:prstGeom>
+                  </pic:spPr>
+                </pic:pic>
+              </a:graphicData>
+            </a:graphic>
+          </wp:inline>
+        </w:drawing>
+      </w:r>
+      <w:r>
+        <w:rPr>
+          <w:b/>
+          <w:bCs/>
+        </w:rPr>
+        <w:tab/>
+      </w:r>
+    </w:p>
+    <w:p>
+      <w:pPr>
+        <w:pStyle w:val="ListParagraph"/>
+        <w:numPr>
+          <w:ilvl w:val="0"/>
+          <w:numId w:val="1"/>
+        </w:numPr>
+        <w:rPr>
+          <w:b/>
+          <w:bCs/>
+        </w:rPr>
+      </w:pPr>
+      <w:r>
+        <w:rPr>
+          <w:b/>
+          <w:bCs/>
+        </w:rPr>
+        <w:lastRenderedPageBreak/>
+        <w:drawing>
+          <wp:inline distT="0" distB="0" distL="0" distR="0" wp14:anchorId="52587374" wp14:editId="75DB7ADE">
+            <wp:extent cx="5943600" cy="2813050"/>
+            <wp:effectExtent l="0" t="0" r="0" b="6350"/>
+            <wp:docPr id="14" name="Picture 14"/>
+            <wp:cNvGraphicFramePr>
+              <a:graphicFrameLocks xmlns:a="http://schemas.openxmlformats.org/drawingml/2006/main" noChangeAspect="1"/>
+            </wp:cNvGraphicFramePr>
+            <a:graphic xmlns:a="http://schemas.openxmlformats.org/drawingml/2006/main">
+              <a:graphicData uri="http://schemas.openxmlformats.org/drawingml/2006/picture">
+                <pic:pic xmlns:pic="http://schemas.openxmlformats.org/drawingml/2006/picture">
+                  <pic:nvPicPr>
+                    <pic:cNvPr id="1" name=""/>
+                    <pic:cNvPicPr/>
+                  </pic:nvPicPr>
+                  <pic:blipFill>
+                    <a:blip r:embed="rId16"/>
+                    <a:stretch>
+                      <a:fillRect/>
+                    </a:stretch>
+                  </pic:blipFill>
+                  <pic:spPr>
+                    <a:xfrm>
+                      <a:off x="0" y="0"/>
+                      <a:ext cx="5943600" cy="2813050"/>
+                    </a:xfrm>
+                    <a:prstGeom prst="rect">
+                      <a:avLst/>
+                    </a:prstGeom>
+                  </pic:spPr>
+                </pic:pic>
+              </a:graphicData>
+            </a:graphic>
+          </wp:inline>
+        </w:drawing>
+      </w:r>
     </w:p>
     <w:sectPr>
       <w:pgSz w:w="12240" w:h="15840"/>

</xml_diff>